<commit_message>
feat: implement explanatory note
</commit_message>
<xml_diff>
--- a/Docs/List_zadaniy.docx
+++ b/Docs/List_zadaniy.docx
@@ -1359,13 +1359,13 @@
         <w:jc w:val="left"/>
         <w:rPr>
           <w:szCs w:val="28"/>
-          <w:highlight w:val="yellow"/>
-        </w:rPr>
-      </w:pPr>
-      <w:r>
-        <w:rPr>
-          <w:szCs w:val="28"/>
-          <w:highlight w:val="yellow"/>
+        </w:rPr>
+      </w:pPr>
+      <w:bookmarkStart w:id="0" w:name="_GoBack"/>
+      <w:bookmarkEnd w:id="0"/>
+      <w:r>
+        <w:rPr>
+          <w:szCs w:val="28"/>
         </w:rPr>
         <w:t>Введение</w:t>
       </w:r>
@@ -1380,13 +1380,11 @@
         <w:jc w:val="left"/>
         <w:rPr>
           <w:szCs w:val="28"/>
-          <w:highlight w:val="yellow"/>
-        </w:rPr>
-      </w:pPr>
-      <w:r>
-        <w:rPr>
-          <w:szCs w:val="28"/>
-          <w:highlight w:val="yellow"/>
+        </w:rPr>
+      </w:pPr>
+      <w:r>
+        <w:rPr>
+          <w:szCs w:val="28"/>
         </w:rPr>
         <w:t xml:space="preserve">Постановка задачи </w:t>
       </w:r>
@@ -1403,7 +1401,6 @@
           <w:szCs w:val="28"/>
         </w:rPr>
       </w:pPr>
-      <w:bookmarkStart w:id="0" w:name="_GoBack"/>
       <w:r>
         <w:rPr>
           <w:szCs w:val="28"/>
@@ -1429,7 +1426,6 @@
         <w:t>базы данных.</w:t>
       </w:r>
     </w:p>
-    <w:bookmarkEnd w:id="0"/>
     <w:p>
       <w:pPr>
         <w:numPr>
@@ -1440,20 +1436,17 @@
         <w:jc w:val="left"/>
         <w:rPr>
           <w:szCs w:val="28"/>
-          <w:highlight w:val="yellow"/>
-        </w:rPr>
-      </w:pPr>
-      <w:r>
-        <w:rPr>
-          <w:szCs w:val="28"/>
-          <w:highlight w:val="yellow"/>
+        </w:rPr>
+      </w:pPr>
+      <w:r>
+        <w:rPr>
+          <w:szCs w:val="28"/>
         </w:rPr>
         <w:t xml:space="preserve">Разработка </w:t>
       </w:r>
       <w:r>
         <w:rPr>
           <w:szCs w:val="28"/>
-          <w:highlight w:val="yellow"/>
         </w:rPr>
         <w:t>необходимых объектов</w:t>
       </w:r>
@@ -1493,13 +1486,7 @@
         <w:rPr>
           <w:szCs w:val="28"/>
         </w:rPr>
-        <w:t>Тестирование</w:t>
-      </w:r>
-      <w:r>
-        <w:rPr>
-          <w:szCs w:val="28"/>
-        </w:rPr>
-        <w:t xml:space="preserve"> производительности</w:t>
+        <w:t>Тестирование производительности</w:t>
       </w:r>
     </w:p>
     <w:p>
@@ -1512,13 +1499,11 @@
         <w:jc w:val="left"/>
         <w:rPr>
           <w:szCs w:val="28"/>
-          <w:highlight w:val="yellow"/>
-        </w:rPr>
-      </w:pPr>
-      <w:r>
-        <w:rPr>
-          <w:szCs w:val="28"/>
-          <w:highlight w:val="yellow"/>
+        </w:rPr>
+      </w:pPr>
+      <w:r>
+        <w:rPr>
+          <w:szCs w:val="28"/>
         </w:rPr>
         <w:t>Описание технологии</w:t>
       </w:r>

</xml_diff>